<commit_message>
aggiunti dei commenti e delle directiry e il FAQ canale 2
</commit_message>
<xml_diff>
--- a/Progetto finale laboratorio.docx
+++ b/Progetto finale laboratorio.docx
@@ -17,15 +17,7 @@
         </w:numPr>
       </w:pPr>
       <w:r>
-        <w:t>Classe virtuale “</w:t>
-      </w:r>
-      <w:proofErr w:type="spellStart"/>
-      <w:r>
-        <w:t>ship</w:t>
-      </w:r>
-      <w:proofErr w:type="spellEnd"/>
-      <w:r>
-        <w:t>”, e le sue tre sottoclassi figlie corazzata, sottomarino e supporto</w:t>
+        <w:t>Classe virtuale “ship”, e le sue tre sottoclassi figlie corazzata, sottomarino e supporto</w:t>
       </w:r>
     </w:p>
     <w:p>
@@ -38,6 +30,185 @@
       </w:pPr>
       <w:r>
         <w:t>Una classe che gestisce le griglie di gioco (2 per ogni giocatore)</w:t>
+      </w:r>
+    </w:p>
+    <w:p/>
+    <w:p/>
+    <w:p>
+      <w:r>
+        <w:t>Consigli Mattia:</w:t>
+      </w:r>
+    </w:p>
+    <w:p>
+      <w:pPr>
+        <w:pStyle w:val="Paragrafoelenco"/>
+        <w:numPr>
+          <w:ilvl w:val="0"/>
+          <w:numId w:val="2"/>
+        </w:numPr>
+      </w:pPr>
+      <w:r>
+        <w:t>Direi di gestire la griglia come il maze del robot, la griglia è una matrice di caselle con uno stato (colpito/acqua/tipo di nave/sonar)</w:t>
+      </w:r>
+    </w:p>
+    <w:p>
+      <w:pPr>
+        <w:pStyle w:val="Paragrafoelenco"/>
+        <w:numPr>
+          <w:ilvl w:val="0"/>
+          <w:numId w:val="2"/>
+        </w:numPr>
+      </w:pPr>
+      <w:r>
+        <w:t>La classe nave ha un array con la dimensione della nave e la direzione ?( verticale/orizzontale)</w:t>
+      </w:r>
+      <w:r>
+        <w:t xml:space="preserve">. </w:t>
+      </w:r>
+      <w:r>
+        <w:t>Una variabile corazza che segna quanti punti vita ha la nave che è propria di ogni tipo di nave. Una funzione affondato che cambia il valore della nave quando viene distrutta.</w:t>
+      </w:r>
+    </w:p>
+    <w:p>
+      <w:pPr>
+        <w:pStyle w:val="Paragrafoelenco"/>
+        <w:numPr>
+          <w:ilvl w:val="0"/>
+          <w:numId w:val="2"/>
+        </w:numPr>
+      </w:pPr>
+      <w:r>
+        <w:t xml:space="preserve">Griglia ha una funzione “set_ship(Ship </w:t>
+      </w:r>
+      <w:r>
+        <w:t>&amp;</w:t>
+      </w:r>
+      <w:r>
+        <w:t>s)”</w:t>
+      </w:r>
+    </w:p>
+    <w:p>
+      <w:pPr>
+        <w:pStyle w:val="Paragrafoelenco"/>
+        <w:numPr>
+          <w:ilvl w:val="0"/>
+          <w:numId w:val="2"/>
+        </w:numPr>
+      </w:pPr>
+      <w:r>
+        <w:t>Come capisco se una barca è in verticale o orizzontale</w:t>
+      </w:r>
+      <w:r>
+        <w:t>? Se la lettera è uguale siamo in orizzontale, se è diversa siamo in verticale</w:t>
+      </w:r>
+    </w:p>
+    <w:p/>
+    <w:p/>
+    <w:p/>
+    <w:p>
+      <w:r>
+        <w:t>Creo le griglie</w:t>
+      </w:r>
+    </w:p>
+    <w:p>
+      <w:r>
+        <w:t>Chiedo al giocatore di settare le barche</w:t>
+      </w:r>
+    </w:p>
+    <w:p>
+      <w:r>
+        <w:t>Il bot può avere comandi standard ogni volta uguali ?</w:t>
+      </w:r>
+    </w:p>
+    <w:p>
+      <w:r>
+        <w:t>Apro il file</w:t>
+      </w:r>
+      <w:r>
+        <w:t xml:space="preserve"> del replay</w:t>
+      </w:r>
+    </w:p>
+    <w:p>
+      <w:r>
+        <w:t>While(</w:t>
+      </w:r>
+      <w:r>
+        <w:t>turni == 0 or vittoria()</w:t>
+      </w:r>
+      <w:r>
+        <w:t>)</w:t>
+      </w:r>
+      <w:r>
+        <w:tab/>
+      </w:r>
+    </w:p>
+    <w:p>
+      <w:pPr>
+        <w:ind w:firstLine="708"/>
+        <w:rPr>
+          <w:lang w:val="en-US"/>
+        </w:rPr>
+      </w:pPr>
+      <w:r>
+        <w:rPr>
+          <w:lang w:val="en-US"/>
+        </w:rPr>
+        <w:t>Record(griglia)</w:t>
+      </w:r>
+    </w:p>
+    <w:p/>
+    <w:p>
+      <w:pPr>
+        <w:ind w:firstLine="708"/>
+      </w:pPr>
+      <w:r>
+        <w:t>Move</w:t>
+      </w:r>
+      <w:r>
+        <w:t>_giocatore</w:t>
+      </w:r>
+      <w:r>
+        <w:t xml:space="preserve"> ()</w:t>
+      </w:r>
+    </w:p>
+    <w:p>
+      <w:pPr>
+        <w:ind w:firstLine="708"/>
+        <w:rPr>
+          <w:lang w:val="en-US"/>
+        </w:rPr>
+      </w:pPr>
+      <w:r>
+        <w:rPr>
+          <w:lang w:val="en-US"/>
+        </w:rPr>
+        <w:t>Move_bot</w:t>
+      </w:r>
+      <w:r>
+        <w:rPr>
+          <w:lang w:val="en-US"/>
+        </w:rPr>
+        <w:t>()</w:t>
+      </w:r>
+    </w:p>
+    <w:p>
+      <w:pPr>
+        <w:rPr>
+          <w:lang w:val="en-US"/>
+        </w:rPr>
+      </w:pPr>
+    </w:p>
+    <w:p>
+      <w:pPr>
+        <w:rPr>
+          <w:lang w:val="en-US"/>
+        </w:rPr>
+      </w:pPr>
+      <w:r>
+        <w:rPr>
+          <w:lang w:val="en-US"/>
+        </w:rPr>
+        <w:t>Chiudo file</w:t>
       </w:r>
     </w:p>
     <w:sectPr>

</xml_diff>